<commit_message>
CarShop: Origin issue solved
</commit_message>
<xml_diff>
--- a/webshop/Docs/Web service basic authorization.docx
+++ b/webshop/Docs/Web service basic authorization.docx
@@ -38,8 +38,6 @@
         </w:rPr>
         <w:t>:</w:t>
       </w:r>
-      <w:bookmarkStart w:id="0" w:name="_GoBack"/>
-      <w:bookmarkEnd w:id="0"/>
     </w:p>
     <w:p/>
     <w:p/>
@@ -52,15 +50,7 @@
         </w:numPr>
       </w:pPr>
       <w:r>
-        <w:t>For Tomcat server (8.0), you have to set up users and roles by adding them in tomcat-users.xml in {tomcat-install-directory}/</w:t>
-      </w:r>
-      <w:proofErr w:type="spellStart"/>
-      <w:r>
-        <w:t>conf</w:t>
-      </w:r>
-      <w:proofErr w:type="spellEnd"/>
-      <w:r>
-        <w:t>:</w:t>
+        <w:t>For Tomcat server (8.0), you have to set up users and roles by adding them in tomcat-users.xml in {tomcat-install-directory}/conf:</w:t>
       </w:r>
     </w:p>
     <w:p>
@@ -75,21 +65,7 @@
         <w:rPr>
           <w:color w:val="70AD47" w:themeColor="accent6"/>
         </w:rPr>
-        <w:t>&lt;</w:t>
-      </w:r>
-      <w:proofErr w:type="gramStart"/>
-      <w:r>
-        <w:rPr>
-          <w:color w:val="70AD47" w:themeColor="accent6"/>
-        </w:rPr>
-        <w:t>tomcat-users</w:t>
-      </w:r>
-      <w:proofErr w:type="gramEnd"/>
-      <w:r>
-        <w:rPr>
-          <w:color w:val="70AD47" w:themeColor="accent6"/>
-        </w:rPr>
-        <w:t>&gt;</w:t>
+        <w:t>&lt;tomcat-users&gt;</w:t>
       </w:r>
     </w:p>
     <w:p>
@@ -104,30 +80,14 @@
         <w:rPr>
           <w:color w:val="70AD47" w:themeColor="accent6"/>
         </w:rPr>
-        <w:t xml:space="preserve">&lt;role </w:t>
-      </w:r>
-      <w:proofErr w:type="spellStart"/>
-      <w:r>
-        <w:rPr>
-          <w:color w:val="70AD47" w:themeColor="accent6"/>
-        </w:rPr>
-        <w:t>rolename</w:t>
-      </w:r>
-      <w:proofErr w:type="spellEnd"/>
-      <w:r>
-        <w:rPr>
-          <w:color w:val="70AD47" w:themeColor="accent6"/>
-        </w:rPr>
-        <w:t>="</w:t>
-      </w:r>
-      <w:proofErr w:type="spellStart"/>
+        <w:t>&lt;role rolename="</w:t>
+      </w:r>
       <w:r>
         <w:rPr>
           <w:color w:val="70AD47" w:themeColor="accent6"/>
         </w:rPr>
         <w:t>yourrolename</w:t>
       </w:r>
-      <w:proofErr w:type="spellEnd"/>
       <w:r>
         <w:rPr>
           <w:color w:val="70AD47" w:themeColor="accent6"/>
@@ -147,16 +107,8 @@
         <w:rPr>
           <w:color w:val="70AD47" w:themeColor="accent6"/>
         </w:rPr>
-        <w:t>&lt;user username="</w:t>
-      </w:r>
-      <w:proofErr w:type="spellStart"/>
-      <w:r>
-        <w:rPr>
-          <w:color w:val="70AD47" w:themeColor="accent6"/>
-        </w:rPr>
-        <w:t>yourusername</w:t>
-      </w:r>
-      <w:proofErr w:type="spellEnd"/>
+        <w:t>&lt;user username="yourusername</w:t>
+      </w:r>
       <w:r>
         <w:rPr>
           <w:color w:val="70AD47" w:themeColor="accent6"/>
@@ -169,14 +121,12 @@
         </w:rPr>
         <w:t xml:space="preserve"> </w:t>
       </w:r>
-      <w:proofErr w:type="spellStart"/>
       <w:r>
         <w:rPr>
           <w:color w:val="70AD47" w:themeColor="accent6"/>
         </w:rPr>
         <w:t>yourrolename</w:t>
       </w:r>
-      <w:proofErr w:type="spellEnd"/>
       <w:r>
         <w:rPr>
           <w:color w:val="70AD47" w:themeColor="accent6"/>
@@ -264,27 +214,7 @@
           <w:sz w:val="20"/>
           <w:szCs w:val="20"/>
         </w:rPr>
-        <w:t>&lt;</w:t>
-      </w:r>
-      <w:proofErr w:type="gramStart"/>
-      <w:r>
-        <w:rPr>
-          <w:rFonts w:ascii="Consolas" w:hAnsi="Consolas" w:cs="Consolas"/>
-          <w:color w:val="70AD47" w:themeColor="accent6"/>
-          <w:sz w:val="20"/>
-          <w:szCs w:val="20"/>
-        </w:rPr>
-        <w:t>security-role</w:t>
-      </w:r>
-      <w:proofErr w:type="gramEnd"/>
-      <w:r>
-        <w:rPr>
-          <w:rFonts w:ascii="Consolas" w:hAnsi="Consolas" w:cs="Consolas"/>
-          <w:color w:val="70AD47" w:themeColor="accent6"/>
-          <w:sz w:val="20"/>
-          <w:szCs w:val="20"/>
-        </w:rPr>
-        <w:t>&gt;</w:t>
+        <w:t>&lt;security-role&gt;</w:t>
       </w:r>
     </w:p>
     <w:p>
@@ -317,14 +247,6 @@
           <w:szCs w:val="20"/>
         </w:rPr>
         <w:tab/>
-      </w:r>
-      <w:r>
-        <w:rPr>
-          <w:rFonts w:ascii="Consolas" w:hAnsi="Consolas" w:cs="Consolas"/>
-          <w:color w:val="70AD47" w:themeColor="accent6"/>
-          <w:sz w:val="20"/>
-          <w:szCs w:val="20"/>
-        </w:rPr>
         <w:t>&lt;role-name&gt;</w:t>
       </w:r>
       <w:r>
@@ -333,7 +255,6 @@
         </w:rPr>
         <w:t xml:space="preserve"> </w:t>
       </w:r>
-      <w:proofErr w:type="spellStart"/>
       <w:r>
         <w:rPr>
           <w:rFonts w:ascii="Consolas" w:hAnsi="Consolas" w:cs="Consolas"/>
@@ -344,7 +265,6 @@
         </w:rPr>
         <w:t>yourrolename</w:t>
       </w:r>
-      <w:proofErr w:type="spellEnd"/>
       <w:r>
         <w:rPr>
           <w:rFonts w:ascii="Consolas" w:hAnsi="Consolas" w:cs="Consolas"/>
@@ -421,7 +341,6 @@
         </w:rPr>
         <w:t>&lt;</w:t>
       </w:r>
-      <w:proofErr w:type="gramStart"/>
       <w:r>
         <w:rPr>
           <w:rFonts w:ascii="Consolas" w:hAnsi="Consolas" w:cs="Consolas"/>
@@ -432,7 +351,6 @@
         </w:rPr>
         <w:t>security-constraint</w:t>
       </w:r>
-      <w:proofErr w:type="gramEnd"/>
       <w:r>
         <w:rPr>
           <w:rFonts w:ascii="Consolas" w:hAnsi="Consolas" w:cs="Consolas"/>
@@ -482,35 +400,7 @@
           <w:szCs w:val="20"/>
         </w:rPr>
         <w:tab/>
-      </w:r>
-      <w:r>
-        <w:rPr>
-          <w:rFonts w:ascii="Consolas" w:hAnsi="Consolas" w:cs="Consolas"/>
-          <w:color w:val="70AD47" w:themeColor="accent6"/>
-          <w:sz w:val="20"/>
-          <w:szCs w:val="20"/>
-        </w:rPr>
-        <w:t>&lt;</w:t>
-      </w:r>
-      <w:proofErr w:type="gramStart"/>
-      <w:r>
-        <w:rPr>
-          <w:rFonts w:ascii="Consolas" w:hAnsi="Consolas" w:cs="Consolas"/>
-          <w:color w:val="70AD47" w:themeColor="accent6"/>
-          <w:sz w:val="20"/>
-          <w:szCs w:val="20"/>
-        </w:rPr>
-        <w:t>web-resource-collection</w:t>
-      </w:r>
-      <w:proofErr w:type="gramEnd"/>
-      <w:r>
-        <w:rPr>
-          <w:rFonts w:ascii="Consolas" w:hAnsi="Consolas" w:cs="Consolas"/>
-          <w:color w:val="70AD47" w:themeColor="accent6"/>
-          <w:sz w:val="20"/>
-          <w:szCs w:val="20"/>
-        </w:rPr>
-        <w:t>&gt;</w:t>
+        <w:t>&lt;web-resource-collection&gt;</w:t>
       </w:r>
     </w:p>
     <w:p>
@@ -561,35 +451,7 @@
           <w:szCs w:val="20"/>
         </w:rPr>
         <w:tab/>
-      </w:r>
-      <w:r>
-        <w:rPr>
-          <w:rFonts w:ascii="Consolas" w:hAnsi="Consolas" w:cs="Consolas"/>
-          <w:color w:val="70AD47" w:themeColor="accent6"/>
-          <w:sz w:val="20"/>
-          <w:szCs w:val="20"/>
-        </w:rPr>
-        <w:t>&lt;web-resource-name&gt;</w:t>
-      </w:r>
-      <w:proofErr w:type="spellStart"/>
-      <w:r>
-        <w:rPr>
-          <w:rFonts w:ascii="Consolas" w:hAnsi="Consolas" w:cs="Consolas"/>
-          <w:color w:val="70AD47" w:themeColor="accent6"/>
-          <w:sz w:val="20"/>
-          <w:szCs w:val="20"/>
-        </w:rPr>
-        <w:t>WRCollection</w:t>
-      </w:r>
-      <w:proofErr w:type="spellEnd"/>
-      <w:r>
-        <w:rPr>
-          <w:rFonts w:ascii="Consolas" w:hAnsi="Consolas" w:cs="Consolas"/>
-          <w:color w:val="70AD47" w:themeColor="accent6"/>
-          <w:sz w:val="20"/>
-          <w:szCs w:val="20"/>
-        </w:rPr>
-        <w:t>&lt;/web-resource-name&gt;</w:t>
+        <w:t>&lt;web-resource-name&gt;WRCollection&lt;/web-resource-name&gt;</w:t>
       </w:r>
     </w:p>
     <w:p>
@@ -640,37 +502,8 @@
           <w:szCs w:val="20"/>
         </w:rPr>
         <w:tab/>
-      </w:r>
-      <w:r>
-        <w:rPr>
-          <w:rFonts w:ascii="Consolas" w:hAnsi="Consolas" w:cs="Consolas"/>
-          <w:color w:val="70AD47" w:themeColor="accent6"/>
-          <w:sz w:val="20"/>
-          <w:szCs w:val="20"/>
-        </w:rPr>
-        <w:t>&lt;</w:t>
-      </w:r>
-      <w:proofErr w:type="spellStart"/>
-      <w:r>
-        <w:rPr>
-          <w:rFonts w:ascii="Consolas" w:hAnsi="Consolas" w:cs="Consolas"/>
-          <w:color w:val="70AD47" w:themeColor="accent6"/>
-          <w:sz w:val="20"/>
-          <w:szCs w:val="20"/>
-        </w:rPr>
-        <w:t>url</w:t>
-      </w:r>
-      <w:proofErr w:type="spellEnd"/>
-      <w:r>
-        <w:rPr>
-          <w:rFonts w:ascii="Consolas" w:hAnsi="Consolas" w:cs="Consolas"/>
-          <w:color w:val="70AD47" w:themeColor="accent6"/>
-          <w:sz w:val="20"/>
-          <w:szCs w:val="20"/>
-        </w:rPr>
-        <w:t>-pattern&gt;/</w:t>
-      </w:r>
-      <w:proofErr w:type="spellStart"/>
+        <w:t>&lt;url-pattern&gt;/</w:t>
+      </w:r>
       <w:r>
         <w:rPr>
           <w:rFonts w:ascii="Consolas" w:hAnsi="Consolas" w:cs="Consolas"/>
@@ -681,35 +514,14 @@
         </w:rPr>
         <w:t>carparts</w:t>
       </w:r>
-      <w:proofErr w:type="spellEnd"/>
-      <w:r>
-        <w:rPr>
-          <w:rFonts w:ascii="Consolas" w:hAnsi="Consolas" w:cs="Consolas"/>
-          <w:color w:val="70AD47" w:themeColor="accent6"/>
-          <w:sz w:val="20"/>
-          <w:szCs w:val="20"/>
-        </w:rPr>
-        <w:t>/*&lt;/</w:t>
-      </w:r>
-      <w:proofErr w:type="spellStart"/>
-      <w:r>
-        <w:rPr>
-          <w:rFonts w:ascii="Consolas" w:hAnsi="Consolas" w:cs="Consolas"/>
-          <w:color w:val="70AD47" w:themeColor="accent6"/>
-          <w:sz w:val="20"/>
-          <w:szCs w:val="20"/>
-        </w:rPr>
-        <w:t>url</w:t>
-      </w:r>
-      <w:proofErr w:type="spellEnd"/>
-      <w:r>
-        <w:rPr>
-          <w:rFonts w:ascii="Consolas" w:hAnsi="Consolas" w:cs="Consolas"/>
-          <w:color w:val="70AD47" w:themeColor="accent6"/>
-          <w:sz w:val="20"/>
-          <w:szCs w:val="20"/>
-        </w:rPr>
-        <w:t>-pattern&gt;</w:t>
+      <w:r>
+        <w:rPr>
+          <w:rFonts w:ascii="Consolas" w:hAnsi="Consolas" w:cs="Consolas"/>
+          <w:color w:val="70AD47" w:themeColor="accent6"/>
+          <w:sz w:val="20"/>
+          <w:szCs w:val="20"/>
+        </w:rPr>
+        <w:t>/*&lt;/url-pattern&gt;</w:t>
       </w:r>
     </w:p>
     <w:p>
@@ -760,14 +572,6 @@
           <w:szCs w:val="20"/>
         </w:rPr>
         <w:tab/>
-      </w:r>
-      <w:r>
-        <w:rPr>
-          <w:rFonts w:ascii="Consolas" w:hAnsi="Consolas" w:cs="Consolas"/>
-          <w:color w:val="70AD47" w:themeColor="accent6"/>
-          <w:sz w:val="20"/>
-          <w:szCs w:val="20"/>
-        </w:rPr>
         <w:t>&lt;http-method&gt;POST&lt;/http-method&gt;</w:t>
       </w:r>
     </w:p>
@@ -810,14 +614,6 @@
           <w:szCs w:val="20"/>
         </w:rPr>
         <w:tab/>
-      </w:r>
-      <w:r>
-        <w:rPr>
-          <w:rFonts w:ascii="Consolas" w:hAnsi="Consolas" w:cs="Consolas"/>
-          <w:color w:val="70AD47" w:themeColor="accent6"/>
-          <w:sz w:val="20"/>
-          <w:szCs w:val="20"/>
-        </w:rPr>
         <w:t>&lt;/web-resource-collection&gt;</w:t>
       </w:r>
     </w:p>
@@ -860,46 +656,7 @@
           <w:szCs w:val="20"/>
         </w:rPr>
         <w:tab/>
-      </w:r>
-      <w:r>
-        <w:rPr>
-          <w:rFonts w:ascii="Consolas" w:hAnsi="Consolas" w:cs="Consolas"/>
-          <w:color w:val="70AD47" w:themeColor="accent6"/>
-          <w:sz w:val="20"/>
-          <w:szCs w:val="20"/>
-        </w:rPr>
-        <w:t>&lt;</w:t>
-      </w:r>
-      <w:proofErr w:type="spellStart"/>
-      <w:proofErr w:type="gramStart"/>
-      <w:r>
-        <w:rPr>
-          <w:rFonts w:ascii="Consolas" w:hAnsi="Consolas" w:cs="Consolas"/>
-          <w:color w:val="70AD47" w:themeColor="accent6"/>
-          <w:sz w:val="20"/>
-          <w:szCs w:val="20"/>
-        </w:rPr>
-        <w:t>auth</w:t>
-      </w:r>
-      <w:proofErr w:type="spellEnd"/>
-      <w:r>
-        <w:rPr>
-          <w:rFonts w:ascii="Consolas" w:hAnsi="Consolas" w:cs="Consolas"/>
-          <w:color w:val="70AD47" w:themeColor="accent6"/>
-          <w:sz w:val="20"/>
-          <w:szCs w:val="20"/>
-        </w:rPr>
-        <w:t>-constraint</w:t>
-      </w:r>
-      <w:proofErr w:type="gramEnd"/>
-      <w:r>
-        <w:rPr>
-          <w:rFonts w:ascii="Consolas" w:hAnsi="Consolas" w:cs="Consolas"/>
-          <w:color w:val="70AD47" w:themeColor="accent6"/>
-          <w:sz w:val="20"/>
-          <w:szCs w:val="20"/>
-        </w:rPr>
-        <w:t>&gt;</w:t>
+        <w:t>&lt;auth-constraint&gt;</w:t>
       </w:r>
     </w:p>
     <w:p>
@@ -950,17 +707,8 @@
           <w:szCs w:val="20"/>
         </w:rPr>
         <w:tab/>
-      </w:r>
-      <w:r>
-        <w:rPr>
-          <w:rFonts w:ascii="Consolas" w:hAnsi="Consolas" w:cs="Consolas"/>
-          <w:color w:val="70AD47" w:themeColor="accent6"/>
-          <w:sz w:val="20"/>
-          <w:szCs w:val="20"/>
-        </w:rPr>
         <w:t>&lt;role-name&gt;</w:t>
       </w:r>
-      <w:proofErr w:type="spellStart"/>
       <w:r>
         <w:rPr>
           <w:rFonts w:ascii="Consolas" w:hAnsi="Consolas" w:cs="Consolas"/>
@@ -971,7 +719,6 @@
         </w:rPr>
         <w:t>yourrolename</w:t>
       </w:r>
-      <w:proofErr w:type="spellEnd"/>
       <w:r>
         <w:rPr>
           <w:rFonts w:ascii="Consolas" w:hAnsi="Consolas" w:cs="Consolas"/>
@@ -1021,35 +768,7 @@
           <w:szCs w:val="20"/>
         </w:rPr>
         <w:tab/>
-      </w:r>
-      <w:r>
-        <w:rPr>
-          <w:rFonts w:ascii="Consolas" w:hAnsi="Consolas" w:cs="Consolas"/>
-          <w:color w:val="70AD47" w:themeColor="accent6"/>
-          <w:sz w:val="20"/>
-          <w:szCs w:val="20"/>
-        </w:rPr>
-        <w:t>&lt;/</w:t>
-      </w:r>
-      <w:proofErr w:type="spellStart"/>
-      <w:r>
-        <w:rPr>
-          <w:rFonts w:ascii="Consolas" w:hAnsi="Consolas" w:cs="Consolas"/>
-          <w:color w:val="70AD47" w:themeColor="accent6"/>
-          <w:sz w:val="20"/>
-          <w:szCs w:val="20"/>
-        </w:rPr>
-        <w:t>auth</w:t>
-      </w:r>
-      <w:proofErr w:type="spellEnd"/>
-      <w:r>
-        <w:rPr>
-          <w:rFonts w:ascii="Consolas" w:hAnsi="Consolas" w:cs="Consolas"/>
-          <w:color w:val="70AD47" w:themeColor="accent6"/>
-          <w:sz w:val="20"/>
-          <w:szCs w:val="20"/>
-        </w:rPr>
-        <w:t>-constraint&gt;</w:t>
+        <w:t>&lt;/auth-constraint&gt;</w:t>
       </w:r>
     </w:p>
     <w:p>
@@ -1140,25 +859,7 @@
           <w:sz w:val="20"/>
           <w:szCs w:val="20"/>
         </w:rPr>
-        <w:t>Under &lt;</w:t>
-      </w:r>
-      <w:proofErr w:type="spellStart"/>
-      <w:r>
-        <w:rPr>
-          <w:rFonts w:ascii="Consolas" w:hAnsi="Consolas" w:cs="Consolas"/>
-          <w:sz w:val="20"/>
-          <w:szCs w:val="20"/>
-        </w:rPr>
-        <w:t>url</w:t>
-      </w:r>
-      <w:proofErr w:type="spellEnd"/>
-      <w:r>
-        <w:rPr>
-          <w:rFonts w:ascii="Consolas" w:hAnsi="Consolas" w:cs="Consolas"/>
-          <w:sz w:val="20"/>
-          <w:szCs w:val="20"/>
-        </w:rPr>
-        <w:t>-pattern&gt; add the pattern marking where you want authorization to be active.</w:t>
+        <w:t>Under &lt;url-pattern&gt; add the pattern marking where you want authorization to be active.</w:t>
       </w:r>
     </w:p>
     <w:p>
@@ -1211,25 +912,7 @@
           <w:sz w:val="20"/>
           <w:szCs w:val="20"/>
         </w:rPr>
-        <w:t xml:space="preserve">. So even when client wants to import </w:t>
-      </w:r>
-      <w:proofErr w:type="spellStart"/>
-      <w:r>
-        <w:rPr>
-          <w:rFonts w:ascii="Consolas" w:hAnsi="Consolas" w:cs="Consolas"/>
-          <w:sz w:val="20"/>
-          <w:szCs w:val="20"/>
-        </w:rPr>
-        <w:t>wsdl</w:t>
-      </w:r>
-      <w:proofErr w:type="spellEnd"/>
-      <w:r>
-        <w:rPr>
-          <w:rFonts w:ascii="Consolas" w:hAnsi="Consolas" w:cs="Consolas"/>
-          <w:sz w:val="20"/>
-          <w:szCs w:val="20"/>
-        </w:rPr>
-        <w:t xml:space="preserve"> from your service it will asks for username/password (not just once!).</w:t>
+        <w:t>. So even when client wants to import wsdl from your service it will asks for username/password (not just once!).</w:t>
       </w:r>
       <w:r>
         <w:rPr>

</xml_diff>